<commit_message>
evala enter katw apo ta am
</commit_message>
<xml_diff>
--- a/Παραδοτέο 2/Project-description-v0.1 - Copy.docx
+++ b/Παραδοτέο 2/Project-description-v0.1 - Copy.docx
@@ -980,6 +980,7 @@
     </w:tbl>
     <w:p/>
     <w:p/>
+    <w:p/>
     <w:p>
       <w:pPr>
         <w:jc w:val="center"/>
@@ -1011,7 +1012,22 @@
           <w:szCs w:val="24"/>
           <w:lang w:val="el-GR"/>
         </w:rPr>
-        <w:t>: Αυγερινός Σπυρίδων 1067429</w:t>
+        <w:t xml:space="preserve">: Αυγερινός Σπυρίδων </w:t>
+      </w:r>
+      <w:r>
+        <w:rPr>
+          <w:sz w:val="24"/>
+          <w:szCs w:val="24"/>
+        </w:rPr>
+        <w:t>1</w:t>
+      </w:r>
+      <w:r>
+        <w:rPr>
+          <w:sz w:val="24"/>
+          <w:szCs w:val="24"/>
+          <w:lang w:val="el-GR"/>
+        </w:rPr>
+        <w:t>067429</w:t>
       </w:r>
     </w:p>
     <w:p>
@@ -7167,14 +7183,7 @@
                                 <w:sz w:val="16"/>
                                 <w:szCs w:val="16"/>
                               </w:rPr>
-                              <w:t xml:space="preserve">Create </w:t>
-                            </w:r>
-                            <w:r>
-                              <w:rPr>
-                                <w:sz w:val="16"/>
-                                <w:szCs w:val="16"/>
-                              </w:rPr>
-                              <w:t>offer</w:t>
+                              <w:t>Create offer</w:t>
                             </w:r>
                           </w:p>
                         </w:txbxContent>

</xml_diff>